<commit_message>
Criação de métodos exclusão no BD; mudança pequena em RegrasNegocio
</commit_message>
<xml_diff>
--- a/Regras_de_negocio.docx
+++ b/Regras_de_negocio.docx
@@ -84,18 +84,7 @@
           <w:szCs w:val="24"/>
           <w:lang w:val="pt-BR"/>
         </w:rPr>
-        <w:t>Um determinado curso não pode conter mais do que 2 professores coordenadores registra</w:t>
-      </w:r>
-      <w:bookmarkStart w:id="0" w:name="_GoBack"/>
-      <w:bookmarkEnd w:id="0"/>
-      <w:r>
-        <w:rPr>
-          <w:rFonts w:asciiTheme="majorHAnsi" w:hAnsiTheme="majorHAnsi" w:cstheme="majorHAnsi"/>
-          <w:sz w:val="24"/>
-          <w:szCs w:val="24"/>
-          <w:lang w:val="pt-BR"/>
-        </w:rPr>
-        <w:t>dos</w:t>
+        <w:t>Um determinado curso não pode conter mais do que 2 professores coordenadores registrados</w:t>
       </w:r>
       <w:r>
         <w:rPr>
@@ -332,8 +321,19 @@
           <w:szCs w:val="24"/>
           <w:lang w:val="pt-BR"/>
         </w:rPr>
-        <w:t xml:space="preserve"> horas consecutivas</w:t>
-      </w:r>
+        <w:t xml:space="preserve"> horas </w:t>
+      </w:r>
+      <w:r>
+        <w:rPr>
+          <w:rFonts w:asciiTheme="majorHAnsi" w:hAnsiTheme="majorHAnsi" w:cstheme="majorHAnsi"/>
+          <w:sz w:val="24"/>
+          <w:szCs w:val="24"/>
+          <w:lang w:val="pt-BR"/>
+        </w:rPr>
+        <w:t>em uma mesma data (não necessariamente em horas consecutivas)</w:t>
+      </w:r>
+      <w:bookmarkStart w:id="0" w:name="_GoBack"/>
+      <w:bookmarkEnd w:id="0"/>
       <w:r>
         <w:rPr>
           <w:rFonts w:asciiTheme="majorHAnsi" w:hAnsiTheme="majorHAnsi" w:cstheme="majorHAnsi"/>
@@ -445,52 +445,7 @@
           <w:szCs w:val="24"/>
           <w:lang w:val="pt-BR"/>
         </w:rPr>
-        <w:t>Alunos</w:t>
-      </w:r>
-      <w:r>
-        <w:rPr>
-          <w:rFonts w:asciiTheme="majorHAnsi" w:hAnsiTheme="majorHAnsi" w:cstheme="majorHAnsi"/>
-          <w:sz w:val="24"/>
-          <w:szCs w:val="24"/>
-          <w:lang w:val="pt-BR"/>
-        </w:rPr>
-        <w:t xml:space="preserve"> possuem prioridade </w:t>
-      </w:r>
-      <w:r>
-        <w:rPr>
-          <w:rFonts w:asciiTheme="majorHAnsi" w:hAnsiTheme="majorHAnsi" w:cstheme="majorHAnsi"/>
-          <w:sz w:val="24"/>
-          <w:szCs w:val="24"/>
-          <w:lang w:val="pt-BR"/>
-        </w:rPr>
-        <w:t>baixa</w:t>
-      </w:r>
-      <w:r>
-        <w:rPr>
-          <w:rFonts w:asciiTheme="majorHAnsi" w:hAnsiTheme="majorHAnsi" w:cstheme="majorHAnsi"/>
-          <w:sz w:val="24"/>
-          <w:szCs w:val="24"/>
-          <w:lang w:val="pt-BR"/>
-        </w:rPr>
-        <w:t xml:space="preserve">. Se houverem mais de um </w:t>
-      </w:r>
-      <w:r>
-        <w:rPr>
-          <w:rFonts w:asciiTheme="majorHAnsi" w:hAnsiTheme="majorHAnsi" w:cstheme="majorHAnsi"/>
-          <w:sz w:val="24"/>
-          <w:szCs w:val="24"/>
-          <w:lang w:val="pt-BR"/>
-        </w:rPr>
-        <w:t>aluno</w:t>
-      </w:r>
-      <w:r>
-        <w:rPr>
-          <w:rFonts w:asciiTheme="majorHAnsi" w:hAnsiTheme="majorHAnsi" w:cstheme="majorHAnsi"/>
-          <w:sz w:val="24"/>
-          <w:szCs w:val="24"/>
-          <w:lang w:val="pt-BR"/>
-        </w:rPr>
-        <w:t xml:space="preserve"> desejando a alocação daquele recurso, dar prioridade ao que possui menos recursos alocados no momento.</w:t>
+        <w:t>Alunos possuem prioridade baixa. Se houverem mais de um aluno desejando a alocação daquele recurso, dar prioridade ao que possui menos recursos alocados no momento.</w:t>
       </w:r>
     </w:p>
     <w:p>

</xml_diff>

<commit_message>
Avanços em BaseDados e RegrasNegocio; adição e modificação de Regras; criação do campo CURSO na tabela RECURSO
</commit_message>
<xml_diff>
--- a/Regras_de_negocio.docx
+++ b/Regras_de_negocio.docx
@@ -303,34 +303,7 @@
           <w:szCs w:val="24"/>
           <w:lang w:val="pt-BR"/>
         </w:rPr>
-        <w:t xml:space="preserve">Uma sala só pode ser alugada por um mesmo usuário por no máximo </w:t>
-      </w:r>
-      <w:r>
-        <w:rPr>
-          <w:rFonts w:asciiTheme="majorHAnsi" w:hAnsiTheme="majorHAnsi" w:cstheme="majorHAnsi"/>
-          <w:sz w:val="24"/>
-          <w:szCs w:val="24"/>
-          <w:lang w:val="pt-BR"/>
-        </w:rPr>
-        <w:t>2</w:t>
-      </w:r>
-      <w:r>
-        <w:rPr>
-          <w:rFonts w:asciiTheme="majorHAnsi" w:hAnsiTheme="majorHAnsi" w:cstheme="majorHAnsi"/>
-          <w:sz w:val="24"/>
-          <w:szCs w:val="24"/>
-          <w:lang w:val="pt-BR"/>
-        </w:rPr>
-        <w:t xml:space="preserve"> horas </w:t>
-      </w:r>
-      <w:r>
-        <w:rPr>
-          <w:rFonts w:asciiTheme="majorHAnsi" w:hAnsiTheme="majorHAnsi" w:cstheme="majorHAnsi"/>
-          <w:sz w:val="24"/>
-          <w:szCs w:val="24"/>
-          <w:lang w:val="pt-BR"/>
-        </w:rPr>
-        <w:t>em uma mesma data (não necessariamente em horas consecutivas)</w:t>
+        <w:t>Auditórios e laboratórios</w:t>
       </w:r>
       <w:bookmarkStart w:id="0" w:name="_GoBack"/>
       <w:bookmarkEnd w:id="0"/>
@@ -341,7 +314,7 @@
           <w:szCs w:val="24"/>
           <w:lang w:val="pt-BR"/>
         </w:rPr>
-        <w:t>.</w:t>
+        <w:t xml:space="preserve"> não podem ser alugados a alunos.</w:t>
       </w:r>
     </w:p>
     <w:p>
@@ -367,7 +340,34 @@
           <w:szCs w:val="24"/>
           <w:lang w:val="pt-BR"/>
         </w:rPr>
-        <w:t>Ao alugar-se os recursos de uma sala, consequentemente a sala em questão também deve ser reservada ao usuário em questão.</w:t>
+        <w:t xml:space="preserve">Uma sala só pode ser alugada por um mesmo usuário por no máximo </w:t>
+      </w:r>
+      <w:r>
+        <w:rPr>
+          <w:rFonts w:asciiTheme="majorHAnsi" w:hAnsiTheme="majorHAnsi" w:cstheme="majorHAnsi"/>
+          <w:sz w:val="24"/>
+          <w:szCs w:val="24"/>
+          <w:lang w:val="pt-BR"/>
+        </w:rPr>
+        <w:t>2</w:t>
+      </w:r>
+      <w:r>
+        <w:rPr>
+          <w:rFonts w:asciiTheme="majorHAnsi" w:hAnsiTheme="majorHAnsi" w:cstheme="majorHAnsi"/>
+          <w:sz w:val="24"/>
+          <w:szCs w:val="24"/>
+          <w:lang w:val="pt-BR"/>
+        </w:rPr>
+        <w:t xml:space="preserve"> horas </w:t>
+      </w:r>
+      <w:r>
+        <w:rPr>
+          <w:rFonts w:asciiTheme="majorHAnsi" w:hAnsiTheme="majorHAnsi" w:cstheme="majorHAnsi"/>
+          <w:sz w:val="24"/>
+          <w:szCs w:val="24"/>
+          <w:lang w:val="pt-BR"/>
+        </w:rPr>
+        <w:t>em uma mesma data (não necessariamente em horas consecutivas).</w:t>
       </w:r>
     </w:p>
     <w:p>
@@ -534,7 +534,7 @@
       <w:lvlText w:val="%1."/>
       <w:lvlJc w:val="left"/>
       <w:pPr>
-        <w:ind w:left="720" w:hanging="360"/>
+        <w:ind w:left="927" w:hanging="360"/>
       </w:pPr>
       <w:rPr>
         <w:rFonts w:hint="default"/>

</xml_diff>

<commit_message>
Terminar algoritmo de ordenacao
</commit_message>
<xml_diff>
--- a/Regras_de_negocio.docx
+++ b/Regras_de_negocio.docx
@@ -60,6 +60,15 @@
         </w:rPr>
         <w:t>Um dado recurso não pode ser alugado por dois usuários distintos em um mesmo intervalo de horários.</w:t>
       </w:r>
+      <w:r>
+        <w:rPr>
+          <w:rFonts w:asciiTheme="majorHAnsi" w:hAnsiTheme="majorHAnsi" w:cstheme="majorHAnsi"/>
+          <w:sz w:val="24"/>
+          <w:szCs w:val="24"/>
+          <w:lang w:val="pt-BR"/>
+        </w:rPr>
+        <w:t xml:space="preserve"> </w:t>
+      </w:r>
     </w:p>
     <w:p>
       <w:pPr>
@@ -84,7 +93,27 @@
           <w:szCs w:val="24"/>
           <w:lang w:val="pt-BR"/>
         </w:rPr>
-        <w:t>Um determinado curso não pode conter mais do que 2 professores coordenadores registrados</w:t>
+        <w:t xml:space="preserve">Um determinado curso não pode conter mais do que </w:t>
+      </w:r>
+      <w:proofErr w:type="gramStart"/>
+      <w:r>
+        <w:rPr>
+          <w:rFonts w:asciiTheme="majorHAnsi" w:hAnsiTheme="majorHAnsi" w:cstheme="majorHAnsi"/>
+          <w:sz w:val="24"/>
+          <w:szCs w:val="24"/>
+          <w:lang w:val="pt-BR"/>
+        </w:rPr>
+        <w:t>2</w:t>
+      </w:r>
+      <w:proofErr w:type="gramEnd"/>
+      <w:r>
+        <w:rPr>
+          <w:rFonts w:asciiTheme="majorHAnsi" w:hAnsiTheme="majorHAnsi" w:cstheme="majorHAnsi"/>
+          <w:sz w:val="24"/>
+          <w:szCs w:val="24"/>
+          <w:lang w:val="pt-BR"/>
+        </w:rPr>
+        <w:t xml:space="preserve"> professores coordenadores registrados</w:t>
       </w:r>
       <w:r>
         <w:rPr>
@@ -94,6 +123,15 @@
           <w:lang w:val="pt-BR"/>
         </w:rPr>
         <w:t>.</w:t>
+      </w:r>
+      <w:r>
+        <w:rPr>
+          <w:rFonts w:asciiTheme="majorHAnsi" w:hAnsiTheme="majorHAnsi" w:cstheme="majorHAnsi"/>
+          <w:sz w:val="24"/>
+          <w:szCs w:val="24"/>
+          <w:lang w:val="pt-BR"/>
+        </w:rPr>
+        <w:t xml:space="preserve">  (DONE)</w:t>
       </w:r>
     </w:p>
     <w:p>
@@ -165,6 +203,7 @@
         </w:rPr>
         <w:t xml:space="preserve">Alunos só tem direito a uma cota mensal de </w:t>
       </w:r>
+      <w:proofErr w:type="gramStart"/>
       <w:r>
         <w:rPr>
           <w:rFonts w:asciiTheme="majorHAnsi" w:hAnsiTheme="majorHAnsi" w:cstheme="majorHAnsi"/>
@@ -174,6 +213,7 @@
         </w:rPr>
         <w:t>5</w:t>
       </w:r>
+      <w:proofErr w:type="gramEnd"/>
       <w:r>
         <w:rPr>
           <w:rFonts w:asciiTheme="majorHAnsi" w:hAnsiTheme="majorHAnsi" w:cstheme="majorHAnsi"/>
@@ -191,6 +231,15 @@
           <w:lang w:val="pt-BR"/>
         </w:rPr>
         <w:t>.</w:t>
+      </w:r>
+      <w:r>
+        <w:rPr>
+          <w:rFonts w:asciiTheme="majorHAnsi" w:hAnsiTheme="majorHAnsi" w:cstheme="majorHAnsi"/>
+          <w:sz w:val="24"/>
+          <w:szCs w:val="24"/>
+          <w:lang w:val="pt-BR"/>
+        </w:rPr>
+        <w:t xml:space="preserve"> (DONE)</w:t>
       </w:r>
     </w:p>
     <w:p>
@@ -253,14 +302,25 @@
           <w:lang w:val="pt-BR"/>
         </w:rPr>
       </w:pPr>
-      <w:r>
-        <w:rPr>
-          <w:rFonts w:asciiTheme="majorHAnsi" w:hAnsiTheme="majorHAnsi" w:cstheme="majorHAnsi"/>
-          <w:sz w:val="24"/>
-          <w:szCs w:val="24"/>
-          <w:lang w:val="pt-BR"/>
-        </w:rPr>
-        <w:t>Coordenadores tem direito a alugar um número até então irrestrito de salas num mesmo intervalo de tempo</w:t>
+      <w:proofErr w:type="gramStart"/>
+      <w:r>
+        <w:rPr>
+          <w:rFonts w:asciiTheme="majorHAnsi" w:hAnsiTheme="majorHAnsi" w:cstheme="majorHAnsi"/>
+          <w:sz w:val="24"/>
+          <w:szCs w:val="24"/>
+          <w:lang w:val="pt-BR"/>
+        </w:rPr>
+        <w:t>Coordenadores tem</w:t>
+      </w:r>
+      <w:proofErr w:type="gramEnd"/>
+      <w:r>
+        <w:rPr>
+          <w:rFonts w:asciiTheme="majorHAnsi" w:hAnsiTheme="majorHAnsi" w:cstheme="majorHAnsi"/>
+          <w:sz w:val="24"/>
+          <w:szCs w:val="24"/>
+          <w:lang w:val="pt-BR"/>
+        </w:rPr>
+        <w:t xml:space="preserve"> direito a alugar um número até então irrestrito de salas num mesmo intervalo de tempo</w:t>
       </w:r>
       <w:r>
         <w:rPr>
@@ -367,7 +427,44 @@
           <w:szCs w:val="24"/>
           <w:lang w:val="pt-BR"/>
         </w:rPr>
-        <w:t xml:space="preserve">Uma sala só pode ser alugada por um mesmo usuário por no máximo </w:t>
+        <w:t xml:space="preserve">Uma sala só pode </w:t>
+      </w:r>
+      <w:r>
+        <w:rPr>
+          <w:rFonts w:asciiTheme="majorHAnsi" w:hAnsiTheme="majorHAnsi" w:cstheme="majorHAnsi"/>
+          <w:sz w:val="24"/>
+          <w:szCs w:val="24"/>
+          <w:lang w:val="pt-BR"/>
+        </w:rPr>
+        <w:t>ser alugada por um mesmo aluno (</w:t>
+      </w:r>
+      <w:r>
+        <w:rPr>
+          <w:rFonts w:asciiTheme="majorHAnsi" w:hAnsiTheme="majorHAnsi" w:cstheme="majorHAnsi"/>
+          <w:strike/>
+          <w:sz w:val="24"/>
+          <w:szCs w:val="24"/>
+          <w:lang w:val="pt-BR"/>
+        </w:rPr>
+        <w:t>usuário</w:t>
+      </w:r>
+      <w:r>
+        <w:rPr>
+          <w:rFonts w:asciiTheme="majorHAnsi" w:hAnsiTheme="majorHAnsi" w:cstheme="majorHAnsi"/>
+          <w:sz w:val="24"/>
+          <w:szCs w:val="24"/>
+          <w:lang w:val="pt-BR"/>
+        </w:rPr>
+        <w:t>)</w:t>
+      </w:r>
+      <w:r>
+        <w:rPr>
+          <w:rFonts w:asciiTheme="majorHAnsi" w:hAnsiTheme="majorHAnsi" w:cstheme="majorHAnsi"/>
+          <w:sz w:val="24"/>
+          <w:szCs w:val="24"/>
+          <w:lang w:val="pt-BR"/>
+        </w:rPr>
+        <w:t xml:space="preserve"> por no máximo </w:t>
       </w:r>
       <w:r>
         <w:rPr>
@@ -1052,7 +1149,7 @@
   <a:extraClrSchemeLst/>
   <a:extLst>
     <a:ext uri="{05A4C25C-085E-4340-85A3-A5531E510DB2}">
-      <thm15:themeFamily xmlns:thm15="http://schemas.microsoft.com/office/thememl/2012/main" xmlns="" name="Office Theme" id="{62F939B6-93AF-4DB8-9C6B-D6C7DFDC589F}" vid="{4A3C46E8-61CC-4603-A589-7422A47A8E4A}"/>
+      <thm15:themeFamily xmlns="" xmlns:thm15="http://schemas.microsoft.com/office/thememl/2012/main" name="Office Theme" id="{62F939B6-93AF-4DB8-9C6B-D6C7DFDC589F}" vid="{4A3C46E8-61CC-4603-A589-7422A47A8E4A}"/>
     </a:ext>
   </a:extLst>
 </a:theme>

</xml_diff>